<commit_message>
changing pdfs for submission to health & place.
</commit_message>
<xml_diff>
--- a/report/parkrun2010to2019_coverletter.docx
+++ b/report/parkrun2010to2019_coverletter.docx
@@ -4,8 +4,135 @@
   <w:body>
     <w:p>
       <w:pPr>
+        <w:tabs>
+          <w:tab w:val="left" w:pos="315"/>
+          <w:tab w:val="right" w:pos="9026"/>
+        </w:tabs>
+        <w:spacing w:after="0" w:line="240" w:lineRule="auto"/>
+        <w:rPr>
+          <w:lang w:val="en-US"/>
+        </w:rPr>
+      </w:pPr>
+      <w:r>
+        <w:rPr>
+          <w:lang w:val="en-US"/>
+        </w:rPr>
+        <w:tab/>
+      </w:r>
+      <w:r>
+        <w:rPr>
+          <w:lang w:val="en-US"/>
+        </w:rPr>
+        <w:tab/>
+        <w:t>Robert Smith</w:t>
+      </w:r>
+    </w:p>
+    <w:p>
+      <w:pPr>
         <w:spacing w:after="0" w:line="240" w:lineRule="auto"/>
         <w:jc w:val="right"/>
+        <w:rPr>
+          <w:lang w:val="en-US"/>
+        </w:rPr>
+      </w:pPr>
+      <w:r>
+        <w:rPr>
+          <w:lang w:val="en-US"/>
+        </w:rPr>
+        <w:t>School of Health and Related Research</w:t>
+      </w:r>
+    </w:p>
+    <w:p>
+      <w:pPr>
+        <w:spacing w:after="0" w:line="240" w:lineRule="auto"/>
+        <w:jc w:val="right"/>
+        <w:rPr>
+          <w:lang w:val="en-US"/>
+        </w:rPr>
+      </w:pPr>
+      <w:r>
+        <w:rPr>
+          <w:lang w:val="en-US"/>
+        </w:rPr>
+        <w:t>University of Sheffield</w:t>
+      </w:r>
+      <w:bookmarkStart w:id="0" w:name="_GoBack"/>
+      <w:bookmarkEnd w:id="0"/>
+    </w:p>
+    <w:p>
+      <w:pPr>
+        <w:spacing w:after="0" w:line="240" w:lineRule="auto"/>
+        <w:jc w:val="right"/>
+        <w:rPr>
+          <w:lang w:val="en-US"/>
+        </w:rPr>
+      </w:pPr>
+      <w:r>
+        <w:rPr>
+          <w:lang w:val="en-US"/>
+        </w:rPr>
+        <w:t>S1 4DA</w:t>
+      </w:r>
+    </w:p>
+    <w:p>
+      <w:pPr>
+        <w:spacing w:after="0" w:line="240" w:lineRule="auto"/>
+        <w:jc w:val="right"/>
+        <w:rPr>
+          <w:lang w:val="en-US"/>
+        </w:rPr>
+      </w:pPr>
+      <w:hyperlink r:id="rId6" w:history="1">
+        <w:r>
+          <w:rPr>
+            <w:rStyle w:val="Hyperlink"/>
+            <w:lang w:val="en-US"/>
+          </w:rPr>
+          <w:t>Rasmith3@sheffield.ac.uk</w:t>
+        </w:r>
+      </w:hyperlink>
+      <w:r>
+        <w:rPr>
+          <w:lang w:val="en-US"/>
+        </w:rPr>
+        <w:t xml:space="preserve"> </w:t>
+      </w:r>
+    </w:p>
+    <w:p>
+      <w:pPr>
+        <w:spacing w:after="0" w:line="240" w:lineRule="auto"/>
+        <w:rPr>
+          <w:lang w:val="en-US"/>
+        </w:rPr>
+      </w:pPr>
+    </w:p>
+    <w:p>
+      <w:pPr>
+        <w:spacing w:after="0" w:line="240" w:lineRule="auto"/>
+        <w:rPr>
+          <w:lang w:val="en-US"/>
+        </w:rPr>
+      </w:pPr>
+    </w:p>
+    <w:p>
+      <w:pPr>
+        <w:spacing w:after="0" w:line="240" w:lineRule="auto"/>
+        <w:rPr>
+          <w:lang w:val="en-US"/>
+        </w:rPr>
+      </w:pPr>
+    </w:p>
+    <w:p>
+      <w:pPr>
+        <w:spacing w:after="0" w:line="240" w:lineRule="auto"/>
+        <w:rPr>
+          <w:lang w:val="en-US"/>
+        </w:rPr>
+      </w:pPr>
+    </w:p>
+    <w:p>
+      <w:pPr>
+        <w:spacing w:after="0" w:line="240" w:lineRule="auto"/>
         <w:rPr>
           <w:lang w:val="en-US"/>
         </w:rPr>
@@ -245,10 +372,29 @@
         <w:jc w:val="both"/>
       </w:pPr>
       <w:r>
-        <w:t>As keen proponents of Open Science, all of the data and code is made publicly available so that this study can be replicated and built upon by others.</w:t>
-      </w:r>
-      <w:bookmarkStart w:id="0" w:name="_GoBack"/>
-      <w:bookmarkEnd w:id="0"/>
+        <w:t xml:space="preserve">As keen proponents of Open Science, </w:t>
+      </w:r>
+      <w:r>
+        <w:t>all</w:t>
+      </w:r>
+      <w:r>
+        <w:t xml:space="preserve"> the data and code </w:t>
+      </w:r>
+      <w:r>
+        <w:t>has been</w:t>
+      </w:r>
+      <w:r>
+        <w:t xml:space="preserve"> made publicly available so that this study can be replicated and built upon by others.</w:t>
+      </w:r>
+      <w:r>
+        <w:t xml:space="preserve"> However, when using the submission website, we got the following response: </w:t>
+      </w:r>
+      <w:r>
+        <w:t>"This service is not available right now. Please proceed with submitting your manuscript and return to this service later"</w:t>
+      </w:r>
+      <w:r>
+        <w:t>. A link can be provided later as requested.</w:t>
+      </w:r>
     </w:p>
     <w:p>
       <w:pPr>
@@ -291,7 +437,43 @@
         <w:rPr>
           <w:lang w:val="en-US"/>
         </w:rPr>
-        <w:t>Lead author</w:t>
+        <w:t>Robert Smith,</w:t>
+      </w:r>
+    </w:p>
+    <w:p>
+      <w:pPr>
+        <w:spacing w:after="0" w:line="240" w:lineRule="auto"/>
+        <w:rPr>
+          <w:lang w:val="en-US"/>
+        </w:rPr>
+      </w:pPr>
+    </w:p>
+    <w:p>
+      <w:pPr>
+        <w:spacing w:after="0" w:line="240" w:lineRule="auto"/>
+        <w:rPr>
+          <w:lang w:val="en-US"/>
+        </w:rPr>
+      </w:pPr>
+      <w:r>
+        <w:rPr>
+          <w:lang w:val="en-US"/>
+        </w:rPr>
+        <w:t>School of Health &amp; Related Research</w:t>
+      </w:r>
+    </w:p>
+    <w:p>
+      <w:pPr>
+        <w:spacing w:after="0" w:line="240" w:lineRule="auto"/>
+        <w:rPr>
+          <w:lang w:val="en-US"/>
+        </w:rPr>
+      </w:pPr>
+      <w:r>
+        <w:rPr>
+          <w:lang w:val="en-US"/>
+        </w:rPr>
+        <w:t>University of Sheffield</w:t>
       </w:r>
     </w:p>
     <w:p>
@@ -311,6 +493,7 @@
       </w:pPr>
     </w:p>
     <w:sectPr>
+      <w:headerReference w:type="default" r:id="rId7"/>
       <w:pgSz w:w="11906" w:h="16838"/>
       <w:pgMar w:top="1440" w:right="1440" w:bottom="1440" w:left="1440" w:header="708" w:footer="708" w:gutter="0"/>
       <w:cols w:space="708"/>
@@ -368,6 +551,72 @@
     </w:p>
   </w:footnote>
 </w:footnotes>
+</file>
+
+<file path=word/header1.xml><?xml version="1.0" encoding="utf-8"?>
+<w:hdr xmlns:wpc="http://schemas.microsoft.com/office/word/2010/wordprocessingCanvas" xmlns:cx="http://schemas.microsoft.com/office/drawing/2014/chartex" xmlns:cx1="http://schemas.microsoft.com/office/drawing/2015/9/8/chartex" xmlns:cx2="http://schemas.microsoft.com/office/drawing/2015/10/21/chartex" xmlns:cx3="http://schemas.microsoft.com/office/drawing/2016/5/9/chartex" xmlns:cx4="http://schemas.microsoft.com/office/drawing/2016/5/10/chartex" xmlns:cx5="http://schemas.microsoft.com/office/drawing/2016/5/11/chartex" xmlns:cx6="http://schemas.microsoft.com/office/drawing/2016/5/12/chartex" xmlns:cx7="http://schemas.microsoft.com/office/drawing/2016/5/13/chartex" xmlns:cx8="http://schemas.microsoft.com/office/drawing/2016/5/14/chartex" xmlns:mc="http://schemas.openxmlformats.org/markup-compatibility/2006" xmlns:aink="http://schemas.microsoft.com/office/drawing/2016/ink" xmlns:am3d="http://schemas.microsoft.com/office/drawing/2017/model3d" xmlns:o="urn:schemas-microsoft-com:office:office" xmlns:r="http://schemas.openxmlformats.org/officeDocument/2006/relationships" xmlns:m="http://schemas.openxmlformats.org/officeDocument/2006/math" xmlns:v="urn:schemas-microsoft-com:vml" xmlns:wp14="http://schemas.microsoft.com/office/word/2010/wordprocessingDrawing" xmlns:wp="http://schemas.openxmlformats.org/drawingml/2006/wordprocessingDrawing" xmlns:w10="urn:schemas-microsoft-com:office:word" xmlns:w="http://schemas.openxmlformats.org/wordprocessingml/2006/main" xmlns:w14="http://schemas.microsoft.com/office/word/2010/wordml" xmlns:w15="http://schemas.microsoft.com/office/word/2012/wordml" xmlns:w16cid="http://schemas.microsoft.com/office/word/2016/wordml/cid" xmlns:w16se="http://schemas.microsoft.com/office/word/2015/wordml/symex" xmlns:wpg="http://schemas.microsoft.com/office/word/2010/wordprocessingGroup" xmlns:wpi="http://schemas.microsoft.com/office/word/2010/wordprocessingInk" xmlns:wne="http://schemas.microsoft.com/office/word/2006/wordml" xmlns:wps="http://schemas.microsoft.com/office/word/2010/wordprocessingShape" mc:Ignorable="w14 w15 w16se w16cid wp14">
+  <w:p>
+    <w:pPr>
+      <w:pStyle w:val="Header"/>
+    </w:pPr>
+    <w:r>
+      <w:rPr>
+        <w:noProof/>
+      </w:rPr>
+      <w:drawing>
+        <wp:inline distT="0" distB="0" distL="0" distR="0" wp14:anchorId="0EBCE9DE" wp14:editId="1396C90C">
+          <wp:extent cx="1666875" cy="819150"/>
+          <wp:effectExtent l="0" t="0" r="9525" b="0"/>
+          <wp:docPr id="2" name="Picture 2"/>
+          <wp:cNvGraphicFramePr>
+            <a:graphicFrameLocks xmlns:a="http://schemas.openxmlformats.org/drawingml/2006/main" noChangeAspect="1"/>
+          </wp:cNvGraphicFramePr>
+          <a:graphic xmlns:a="http://schemas.openxmlformats.org/drawingml/2006/main">
+            <a:graphicData uri="http://schemas.openxmlformats.org/drawingml/2006/picture">
+              <pic:pic xmlns:pic="http://schemas.openxmlformats.org/drawingml/2006/picture">
+                <pic:nvPicPr>
+                  <pic:cNvPr id="0" name="Picture 3"/>
+                  <pic:cNvPicPr>
+                    <a:picLocks noChangeAspect="1" noChangeArrowheads="1"/>
+                  </pic:cNvPicPr>
+                </pic:nvPicPr>
+                <pic:blipFill rotWithShape="1">
+                  <a:blip r:embed="rId1">
+                    <a:extLst>
+                      <a:ext uri="{28A0092B-C50C-407E-A947-70E740481C1C}">
+                        <a14:useLocalDpi xmlns:a14="http://schemas.microsoft.com/office/drawing/2010/main" val="0"/>
+                      </a:ext>
+                    </a:extLst>
+                  </a:blip>
+                  <a:srcRect l="8016" t="16795" r="25191" b="17556"/>
+                  <a:stretch/>
+                </pic:blipFill>
+                <pic:spPr bwMode="auto">
+                  <a:xfrm>
+                    <a:off x="0" y="0"/>
+                    <a:ext cx="1666875" cy="819150"/>
+                  </a:xfrm>
+                  <a:prstGeom prst="rect">
+                    <a:avLst/>
+                  </a:prstGeom>
+                  <a:noFill/>
+                  <a:ln>
+                    <a:noFill/>
+                  </a:ln>
+                  <a:extLst>
+                    <a:ext uri="{53640926-AAD7-44D8-BBD7-CCE9431645EC}">
+                      <a14:shadowObscured xmlns:a14="http://schemas.microsoft.com/office/drawing/2010/main"/>
+                    </a:ext>
+                  </a:extLst>
+                </pic:spPr>
+              </pic:pic>
+            </a:graphicData>
+          </a:graphic>
+        </wp:inline>
+      </w:drawing>
+    </w:r>
+  </w:p>
+</w:hdr>
 </file>
 
 <file path=word/styles.xml><?xml version="1.0" encoding="utf-8"?>

</xml_diff>